<commit_message>
small tweaks to resume
</commit_message>
<xml_diff>
--- a/my_assets/epaulz_resume.docx
+++ b/my_assets/epaulz_resume.docx
@@ -25,7 +25,13 @@
         <w:jc w:val="center"/>
       </w:pPr>
       <w:r>
-        <w:t>U.S Citizen</w:t>
+        <w:t>U.S</w:t>
+      </w:r>
+      <w:r>
+        <w:t>.</w:t>
+      </w:r>
+      <w:r>
+        <w:t xml:space="preserve"> Citizen</w:t>
       </w:r>
     </w:p>
     <w:p>
@@ -64,8 +70,6 @@
         <w:spacing w:after="0" w:line="240" w:lineRule="auto"/>
         <w:jc w:val="center"/>
       </w:pPr>
-      <w:bookmarkStart w:id="0" w:name="_GoBack"/>
-      <w:bookmarkEnd w:id="0"/>
     </w:p>
     <w:p>
       <w:pPr>
@@ -92,10 +96,40 @@
         <w:jc w:val="both"/>
       </w:pPr>
       <w:r>
-        <w:t xml:space="preserve">I am a research engineer with a software background currently in a role at The Hume Center for National Security and Technology at Virginia Tech.  Prior to this role I was pursuing a B.S. in Computer Science at Clemson University, which I acquired in 2018.  During my time at Clemson I gained experience in an advanced R&amp;D lab with BMW Group in Greenville, SC.  My primary focus in both roles has been designing and implementing software solutions for projects in the realm of embedded systems engineering and data processing/analysis.  In my current role I have also worked closely with custom military-grade wireless communications </w:t>
-      </w:r>
-      <w:r>
-        <w:t>systems, software-defined radios and FPGAs.</w:t>
+        <w:t>I am a research engineer with a software b</w:t>
+      </w:r>
+      <w:r>
+        <w:t>ackground currently in a role with</w:t>
+      </w:r>
+      <w:r>
+        <w:t xml:space="preserve"> The Hume Center for National Security and Technology at Virginia Tech.  Prior to this role I was pursuing a B.S. in Computer Science at Clemson University, which I </w:t>
+      </w:r>
+      <w:r>
+        <w:t>completed</w:t>
+      </w:r>
+      <w:r>
+        <w:t xml:space="preserve"> in 2018.  During my time at Clemson</w:t>
+      </w:r>
+      <w:r>
+        <w:t>,</w:t>
+      </w:r>
+      <w:r>
+        <w:t xml:space="preserve"> I gained experience in an advanced R&amp;D lab with BMW Group in Greenville, SC.  My primary focus in both roles has been designing and implementing software solutions for projects in the realm of embedded systems engineering and data processing/analysis.  In my current role</w:t>
+      </w:r>
+      <w:r>
+        <w:t>,</w:t>
+      </w:r>
+      <w:r>
+        <w:t xml:space="preserve"> I have also worked closely with custom military-grade wireless communications </w:t>
+      </w:r>
+      <w:r>
+        <w:t>systems, software-defined radios</w:t>
+      </w:r>
+      <w:r>
+        <w:t>,</w:t>
+      </w:r>
+      <w:r>
+        <w:t xml:space="preserve"> and FPGAs.</w:t>
       </w:r>
     </w:p>
     <w:p>
@@ -142,13 +176,16 @@
           </w:tcPr>
           <w:p>
             <w:r>
-              <w:t>B</w:t>
-            </w:r>
-            <w:r>
-              <w:rPr>
-                <w:b/>
-              </w:rPr>
-              <w:t>.S. Computer Science</w:t>
+              <w:rPr>
+                <w:b/>
+              </w:rPr>
+              <w:t>B.</w:t>
+            </w:r>
+            <w:r>
+              <w:rPr>
+                <w:b/>
+              </w:rPr>
+              <w:t>S. Computer Science</w:t>
             </w:r>
             <w:r>
               <w:rPr>
@@ -157,6 +194,9 @@
               <w:t xml:space="preserve">, </w:t>
             </w:r>
             <w:r>
+              <w:rPr>
+                <w:i/>
+              </w:rPr>
               <w:t>Clemson University</w:t>
             </w:r>
           </w:p>
@@ -173,7 +213,46 @@
               <w:rPr>
                 <w:sz w:val="20"/>
               </w:rPr>
-              <w:t>December 2018</w:t>
+              <w:t>12/</w:t>
+            </w:r>
+            <w:r>
+              <w:rPr>
+                <w:sz w:val="20"/>
+              </w:rPr>
+              <w:t>2018</w:t>
+            </w:r>
+          </w:p>
+        </w:tc>
+      </w:tr>
+      <w:tr>
+        <w:tc>
+          <w:tcPr>
+            <w:tcW w:w="7285" w:type="dxa"/>
+          </w:tcPr>
+          <w:p>
+            <w:pPr>
+              <w:rPr>
+                <w:b/>
+              </w:rPr>
+            </w:pPr>
+          </w:p>
+        </w:tc>
+        <w:tc>
+          <w:tcPr>
+            <w:tcW w:w="3780" w:type="dxa"/>
+          </w:tcPr>
+          <w:p>
+            <w:pPr>
+              <w:jc w:val="right"/>
+              <w:rPr>
+                <w:sz w:val="20"/>
+              </w:rPr>
+            </w:pPr>
+            <w:r>
+              <w:rPr>
+                <w:sz w:val="20"/>
+              </w:rPr>
+              <w:t>3.4 GPA</w:t>
             </w:r>
           </w:p>
         </w:tc>
@@ -181,7 +260,14 @@
     </w:tbl>
     <w:p>
       <w:pPr>
+        <w:pBdr>
+          <w:bottom w:val="single" w:sz="6" w:space="1" w:color="auto"/>
+        </w:pBdr>
         <w:spacing w:line="240" w:lineRule="auto"/>
+        <w:rPr>
+          <w:b/>
+          <w:sz w:val="28"/>
+        </w:rPr>
       </w:pPr>
     </w:p>
     <w:p>
@@ -292,7 +378,7 @@
               <w:rPr>
                 <w:sz w:val="20"/>
               </w:rPr>
-              <w:t xml:space="preserve"> - present</w:t>
+              <w:t xml:space="preserve"> – present</w:t>
             </w:r>
           </w:p>
         </w:tc>
@@ -719,17 +805,20 @@
               <w:jc w:val="right"/>
               <w:rPr>
                 <w:b/>
-              </w:rPr>
-            </w:pPr>
-            <w:r>
-              <w:rPr>
-                <w:b/>
+                <w:sz w:val="20"/>
+              </w:rPr>
+            </w:pPr>
+            <w:r>
+              <w:rPr>
+                <w:b/>
+                <w:sz w:val="20"/>
               </w:rPr>
               <w:t>Software</w:t>
             </w:r>
             <w:r>
               <w:rPr>
                 <w:b/>
+                <w:sz w:val="20"/>
               </w:rPr>
               <w:t xml:space="preserve"> </w:t>
             </w:r>
@@ -740,22 +829,45 @@
             <w:tcW w:w="7555" w:type="dxa"/>
           </w:tcPr>
           <w:p>
-            <w:r>
+            <w:pPr>
+              <w:rPr>
+                <w:sz w:val="20"/>
+              </w:rPr>
+            </w:pPr>
+            <w:r>
+              <w:rPr>
+                <w:sz w:val="20"/>
+              </w:rPr>
               <w:t xml:space="preserve">Python, C, </w:t>
             </w:r>
             <w:r>
+              <w:rPr>
+                <w:sz w:val="20"/>
+              </w:rPr>
               <w:t xml:space="preserve">Git, </w:t>
             </w:r>
             <w:r>
+              <w:rPr>
+                <w:sz w:val="20"/>
+              </w:rPr>
               <w:t xml:space="preserve">Make, Qt, </w:t>
             </w:r>
             <w:r>
+              <w:rPr>
+                <w:sz w:val="20"/>
+              </w:rPr>
               <w:t xml:space="preserve">REST, Bash, </w:t>
             </w:r>
             <w:r>
-              <w:t>documentation</w:t>
-            </w:r>
-            <w:r>
+              <w:rPr>
+                <w:sz w:val="20"/>
+              </w:rPr>
+              <w:t>Doxygen</w:t>
+            </w:r>
+            <w:r>
+              <w:rPr>
+                <w:sz w:val="20"/>
+              </w:rPr>
               <w:t>, MATLAB</w:t>
             </w:r>
           </w:p>
@@ -771,11 +883,13 @@
               <w:jc w:val="right"/>
               <w:rPr>
                 <w:b/>
-              </w:rPr>
-            </w:pPr>
-            <w:r>
-              <w:rPr>
-                <w:b/>
+                <w:sz w:val="20"/>
+              </w:rPr>
+            </w:pPr>
+            <w:r>
+              <w:rPr>
+                <w:b/>
+                <w:sz w:val="20"/>
               </w:rPr>
               <w:t>Data Science / Machine Learning</w:t>
             </w:r>
@@ -786,9 +900,31 @@
             <w:tcW w:w="7555" w:type="dxa"/>
           </w:tcPr>
           <w:p>
-            <w:r>
-              <w:t>Pandas, Numpy, Jupyter, pyTorch, fastai</w:t>
-            </w:r>
+            <w:pPr>
+              <w:rPr>
+                <w:sz w:val="20"/>
+              </w:rPr>
+            </w:pPr>
+            <w:r>
+              <w:rPr>
+                <w:sz w:val="20"/>
+              </w:rPr>
+              <w:t>Pandas, Numpy, Jupyter, P</w:t>
+            </w:r>
+            <w:r>
+              <w:rPr>
+                <w:sz w:val="20"/>
+              </w:rPr>
+              <w:t xml:space="preserve">yTorch, </w:t>
+            </w:r>
+            <w:r>
+              <w:rPr>
+                <w:sz w:val="20"/>
+              </w:rPr>
+              <w:t>OpenAI</w:t>
+            </w:r>
+            <w:bookmarkStart w:id="0" w:name="_GoBack"/>
+            <w:bookmarkEnd w:id="0"/>
           </w:p>
         </w:tc>
       </w:tr>
@@ -802,17 +938,20 @@
               <w:jc w:val="right"/>
               <w:rPr>
                 <w:b/>
-              </w:rPr>
-            </w:pPr>
-            <w:r>
-              <w:rPr>
-                <w:b/>
+                <w:sz w:val="20"/>
+              </w:rPr>
+            </w:pPr>
+            <w:r>
+              <w:rPr>
+                <w:b/>
+                <w:sz w:val="20"/>
               </w:rPr>
               <w:t>Embedded</w:t>
             </w:r>
             <w:r>
               <w:rPr>
                 <w:b/>
+                <w:sz w:val="20"/>
               </w:rPr>
               <w:t xml:space="preserve"> / Wireless</w:t>
             </w:r>
@@ -823,8 +962,28 @@
             <w:tcW w:w="7555" w:type="dxa"/>
           </w:tcPr>
           <w:p>
-            <w:r>
-              <w:t>RedhawkSDR, GNURadio, eMANE, cross-compilation, custom MAC development</w:t>
+            <w:pPr>
+              <w:rPr>
+                <w:sz w:val="20"/>
+              </w:rPr>
+            </w:pPr>
+            <w:r>
+              <w:rPr>
+                <w:sz w:val="20"/>
+              </w:rPr>
+              <w:t xml:space="preserve">RedhawkSDR, GNURadio, </w:t>
+            </w:r>
+            <w:r>
+              <w:rPr>
+                <w:sz w:val="20"/>
+              </w:rPr>
+              <w:t xml:space="preserve">OpenCPI, </w:t>
+            </w:r>
+            <w:r>
+              <w:rPr>
+                <w:sz w:val="20"/>
+              </w:rPr>
+              <w:t>eMANE, cross-compilation, custom MAC development</w:t>
             </w:r>
           </w:p>
         </w:tc>
@@ -839,11 +998,13 @@
               <w:jc w:val="right"/>
               <w:rPr>
                 <w:b/>
-              </w:rPr>
-            </w:pPr>
-            <w:r>
-              <w:rPr>
-                <w:b/>
+                <w:sz w:val="20"/>
+              </w:rPr>
+            </w:pPr>
+            <w:r>
+              <w:rPr>
+                <w:b/>
+                <w:sz w:val="20"/>
               </w:rPr>
               <w:t>OS</w:t>
             </w:r>
@@ -854,7 +1015,15 @@
             <w:tcW w:w="7555" w:type="dxa"/>
           </w:tcPr>
           <w:p>
-            <w:r>
+            <w:pPr>
+              <w:rPr>
+                <w:sz w:val="20"/>
+              </w:rPr>
+            </w:pPr>
+            <w:r>
+              <w:rPr>
+                <w:sz w:val="20"/>
+              </w:rPr>
               <w:t>Ubuntu, CentOS, Windows</w:t>
             </w:r>
           </w:p>
@@ -870,11 +1039,13 @@
               <w:jc w:val="right"/>
               <w:rPr>
                 <w:b/>
-              </w:rPr>
-            </w:pPr>
-            <w:r>
-              <w:rPr>
-                <w:b/>
+                <w:sz w:val="20"/>
+              </w:rPr>
+            </w:pPr>
+            <w:r>
+              <w:rPr>
+                <w:b/>
+                <w:sz w:val="20"/>
               </w:rPr>
               <w:t>Networking</w:t>
             </w:r>
@@ -885,19 +1056,33 @@
             <w:tcW w:w="7555" w:type="dxa"/>
           </w:tcPr>
           <w:p>
-            <w:r>
+            <w:pPr>
+              <w:rPr>
+                <w:sz w:val="20"/>
+              </w:rPr>
+            </w:pPr>
+            <w:r>
+              <w:rPr>
+                <w:sz w:val="20"/>
+              </w:rPr>
               <w:t xml:space="preserve">Understanding of full network </w:t>
             </w:r>
             <w:r>
+              <w:rPr>
+                <w:sz w:val="20"/>
+              </w:rPr>
               <w:t xml:space="preserve">stack, </w:t>
             </w:r>
             <w:r>
-              <w:t>Unix sockets</w:t>
-            </w:r>
-            <w:r>
-              <w:t xml:space="preserve">, </w:t>
-            </w:r>
-            <w:r>
+              <w:rPr>
+                <w:sz w:val="20"/>
+              </w:rPr>
+              <w:t xml:space="preserve">Unix sockets, </w:t>
+            </w:r>
+            <w:r>
+              <w:rPr>
+                <w:sz w:val="20"/>
+              </w:rPr>
               <w:t>iPerf, MGEN, Wireshark</w:t>
             </w:r>
           </w:p>
@@ -913,11 +1098,13 @@
               <w:jc w:val="right"/>
               <w:rPr>
                 <w:b/>
-              </w:rPr>
-            </w:pPr>
-            <w:r>
-              <w:rPr>
-                <w:b/>
+                <w:sz w:val="20"/>
+              </w:rPr>
+            </w:pPr>
+            <w:r>
+              <w:rPr>
+                <w:b/>
+                <w:sz w:val="20"/>
               </w:rPr>
               <w:t>Research</w:t>
             </w:r>
@@ -928,10 +1115,21 @@
             <w:tcW w:w="7555" w:type="dxa"/>
           </w:tcPr>
           <w:p>
-            <w:r>
+            <w:pPr>
+              <w:rPr>
+                <w:sz w:val="20"/>
+              </w:rPr>
+            </w:pPr>
+            <w:r>
+              <w:rPr>
+                <w:sz w:val="20"/>
+              </w:rPr>
               <w:t>Literature re</w:t>
             </w:r>
             <w:r>
+              <w:rPr>
+                <w:sz w:val="20"/>
+              </w:rPr>
               <w:t>view, technical writing, LaTeX</w:t>
             </w:r>
           </w:p>
@@ -1678,7 +1876,7 @@
 </file>
 
 <file path=customXml/itemProps1.xml><?xml version="1.0" encoding="utf-8"?>
-<ds:datastoreItem xmlns:ds="http://schemas.openxmlformats.org/officeDocument/2006/customXml" ds:itemID="{853BC6C8-0021-4186-A14D-083414F2C128}">
+<ds:datastoreItem xmlns:ds="http://schemas.openxmlformats.org/officeDocument/2006/customXml" ds:itemID="{8135864A-F918-4734-8510-FC765CEEE0B6}">
   <ds:schemaRefs>
     <ds:schemaRef ds:uri="http://schemas.openxmlformats.org/officeDocument/2006/bibliography"/>
   </ds:schemaRefs>

</xml_diff>